<commit_message>
Update The Impact of Climate Change on Global Economies Report.docx
</commit_message>
<xml_diff>
--- a/The Impact of Climate Change on Global Economies Report.docx
+++ b/The Impact of Climate Change on Global Economies Report.docx
@@ -142,7 +142,6 @@
                                     <w:dataBinding w:prefixMappings="xmlns:ns0='http://purl.org/dc/elements/1.1/' xmlns:ns1='http://schemas.openxmlformats.org/package/2006/metadata/core-properties' " w:xpath="/ns1:coreProperties[1]/ns0:creator[1]" w:storeItemID="{6C3C8BC8-F283-45AE-878A-BAB7291924A1}"/>
                                     <w:text/>
                                   </w:sdtPr>
-                                  <w:sdtEndPr/>
                                   <w:sdtContent>
                                     <w:p>
                                       <w:pPr>
@@ -161,7 +160,23 @@
                                           <w:sz w:val="28"/>
                                           <w:szCs w:val="28"/>
                                         </w:rPr>
-                                        <w:t>Octavian Badea</w:t>
+                                        <w:t xml:space="preserve">Octavian </w:t>
+                                      </w:r>
+                                      <w:r>
+                                        <w:rPr>
+                                          <w:color w:val="FFFFFF" w:themeColor="background1"/>
+                                          <w:sz w:val="28"/>
+                                          <w:szCs w:val="28"/>
+                                        </w:rPr>
+                                        <w:t xml:space="preserve">Cristian </w:t>
+                                      </w:r>
+                                      <w:r>
+                                        <w:rPr>
+                                          <w:color w:val="FFFFFF" w:themeColor="background1"/>
+                                          <w:sz w:val="28"/>
+                                          <w:szCs w:val="28"/>
+                                        </w:rPr>
+                                        <w:t>Badea</w:t>
                                       </w:r>
                                     </w:p>
                                   </w:sdtContent>
@@ -384,7 +399,6 @@
                               <w:dataBinding w:prefixMappings="xmlns:ns0='http://purl.org/dc/elements/1.1/' xmlns:ns1='http://schemas.openxmlformats.org/package/2006/metadata/core-properties' " w:xpath="/ns1:coreProperties[1]/ns0:creator[1]" w:storeItemID="{6C3C8BC8-F283-45AE-878A-BAB7291924A1}"/>
                               <w:text/>
                             </w:sdtPr>
-                            <w:sdtEndPr/>
                             <w:sdtContent>
                               <w:p>
                                 <w:pPr>
@@ -403,7 +417,23 @@
                                     <w:sz w:val="28"/>
                                     <w:szCs w:val="28"/>
                                   </w:rPr>
-                                  <w:t>Octavian Badea</w:t>
+                                  <w:t xml:space="preserve">Octavian </w:t>
+                                </w:r>
+                                <w:r>
+                                  <w:rPr>
+                                    <w:color w:val="FFFFFF" w:themeColor="background1"/>
+                                    <w:sz w:val="28"/>
+                                    <w:szCs w:val="28"/>
+                                  </w:rPr>
+                                  <w:t xml:space="preserve">Cristian </w:t>
+                                </w:r>
+                                <w:r>
+                                  <w:rPr>
+                                    <w:color w:val="FFFFFF" w:themeColor="background1"/>
+                                    <w:sz w:val="28"/>
+                                    <w:szCs w:val="28"/>
+                                  </w:rPr>
+                                  <w:t>Badea</w:t>
                                 </w:r>
                               </w:p>
                             </w:sdtContent>
@@ -2411,25 +2441,7 @@
             <w:sz w:val="20"/>
             <w:szCs w:val="20"/>
           </w:rPr>
-          <w:t>BBC: S</w:t>
-        </w:r>
-        <w:r>
-          <w:rPr>
-            <w:rStyle w:val="Hyperlink"/>
-            <w:rFonts w:ascii="inherit" w:hAnsi="inherit"/>
-            <w:sz w:val="20"/>
-            <w:szCs w:val="20"/>
-          </w:rPr>
-          <w:t>i</w:t>
-        </w:r>
-        <w:r>
-          <w:rPr>
-            <w:rStyle w:val="Hyperlink"/>
-            <w:rFonts w:ascii="inherit" w:hAnsi="inherit"/>
-            <w:sz w:val="20"/>
-            <w:szCs w:val="20"/>
-          </w:rPr>
-          <w:t>x graphics that explain climate change</w:t>
+          <w:t>BBC: Six graphics that explain climate change</w:t>
         </w:r>
       </w:hyperlink>
     </w:p>
@@ -4349,6 +4361,7 @@
   <w:style w:type="character" w:default="1" w:styleId="DefaultParagraphFont">
     <w:name w:val="Default Paragraph Font"/>
     <w:uiPriority w:val="1"/>
+    <w:semiHidden/>
     <w:unhideWhenUsed/>
   </w:style>
   <w:style w:type="table" w:default="1" w:styleId="TableNormal">

</xml_diff>